<commit_message>
comparison changes notes completed
</commit_message>
<xml_diff>
--- a/4.Comparing Changes.docx
+++ b/4.Comparing Changes.docx
@@ -27,14 +27,611 @@
       <w:pPr>
         <w:rPr>
           <w:rFonts w:cstheme="minorHAnsi"/>
-          <w:b/>
-          <w:bCs/>
-          <w:sz w:val="40"/>
-          <w:szCs w:val="40"/>
-        </w:rPr>
-      </w:pPr>
+          <w:sz w:val="40"/>
+          <w:szCs w:val="40"/>
+        </w:rPr>
+      </w:pPr>
+      <w:r>
+        <w:rPr>
+          <w:rFonts w:cstheme="minorHAnsi"/>
+          <w:sz w:val="40"/>
+          <w:szCs w:val="40"/>
+        </w:rPr>
+        <w:t>Git diff command humy help krti hy k hum comparison kr skien different commits, different branches or different files k drmian mein.</w:t>
+      </w:r>
+      <w:r>
+        <w:rPr>
+          <w:rFonts w:cstheme="minorHAnsi"/>
+          <w:sz w:val="40"/>
+          <w:szCs w:val="40"/>
+        </w:rPr>
+        <w:t xml:space="preserve"> Or staging area of working directory k drmian mein.</w:t>
+      </w:r>
+    </w:p>
+    <w:p>
+      <w:pPr>
+        <w:rPr>
+          <w:rFonts w:cstheme="minorHAnsi"/>
+          <w:sz w:val="40"/>
+          <w:szCs w:val="40"/>
+        </w:rPr>
+      </w:pPr>
+      <w:r>
+        <w:rPr>
+          <w:rFonts w:cstheme="minorHAnsi"/>
+          <w:sz w:val="40"/>
+          <w:szCs w:val="40"/>
+        </w:rPr>
+        <w:t>It is all about showing changes.</w:t>
+      </w:r>
+    </w:p>
+    <w:p>
+      <w:pPr>
+        <w:pStyle w:val="ListParagraph"/>
+        <w:numPr>
+          <w:ilvl w:val="0"/>
+          <w:numId w:val="1"/>
+        </w:numPr>
+        <w:rPr>
+          <w:rFonts w:cstheme="minorHAnsi"/>
+          <w:sz w:val="40"/>
+          <w:szCs w:val="40"/>
+        </w:rPr>
+      </w:pPr>
+      <w:r>
+        <w:rPr>
+          <w:rFonts w:cstheme="minorHAnsi"/>
+          <w:sz w:val="40"/>
+          <w:szCs w:val="40"/>
+        </w:rPr>
+        <w:t>Changes between the large commit and our working directory</w:t>
+      </w:r>
+    </w:p>
+    <w:p>
+      <w:pPr>
+        <w:pStyle w:val="ListParagraph"/>
+        <w:numPr>
+          <w:ilvl w:val="0"/>
+          <w:numId w:val="1"/>
+        </w:numPr>
+        <w:rPr>
+          <w:rFonts w:cstheme="minorHAnsi"/>
+          <w:sz w:val="40"/>
+          <w:szCs w:val="40"/>
+        </w:rPr>
+      </w:pPr>
+      <w:r>
+        <w:rPr>
+          <w:rFonts w:cstheme="minorHAnsi"/>
+          <w:sz w:val="40"/>
+          <w:szCs w:val="40"/>
+        </w:rPr>
+        <w:t>Changes between staging area and working directory</w:t>
+      </w:r>
+    </w:p>
+    <w:p>
+      <w:pPr>
+        <w:pStyle w:val="ListParagraph"/>
+        <w:numPr>
+          <w:ilvl w:val="0"/>
+          <w:numId w:val="1"/>
+        </w:numPr>
+        <w:rPr>
+          <w:rFonts w:cstheme="minorHAnsi"/>
+          <w:sz w:val="40"/>
+          <w:szCs w:val="40"/>
+        </w:rPr>
+      </w:pPr>
+      <w:r>
+        <w:rPr>
+          <w:rFonts w:cstheme="minorHAnsi"/>
+          <w:sz w:val="40"/>
+          <w:szCs w:val="40"/>
+        </w:rPr>
+        <w:t>Changes between two branches over a certain number of commits</w:t>
+      </w:r>
+    </w:p>
+    <w:p>
+      <w:pPr>
+        <w:pStyle w:val="ListParagraph"/>
+        <w:numPr>
+          <w:ilvl w:val="0"/>
+          <w:numId w:val="1"/>
+        </w:numPr>
+        <w:rPr>
+          <w:rFonts w:cstheme="minorHAnsi"/>
+          <w:sz w:val="40"/>
+          <w:szCs w:val="40"/>
+        </w:rPr>
+      </w:pPr>
+      <w:r>
+        <w:rPr>
+          <w:rFonts w:cstheme="minorHAnsi"/>
+          <w:sz w:val="40"/>
+          <w:szCs w:val="40"/>
+        </w:rPr>
+        <w:t>Changes between two files over a certain number of commits</w:t>
+      </w:r>
+      <w:r>
+        <w:rPr>
+          <w:rFonts w:cstheme="minorHAnsi"/>
+          <w:sz w:val="40"/>
+          <w:szCs w:val="40"/>
+        </w:rPr>
+        <w:t>.</w:t>
+      </w:r>
+    </w:p>
+    <w:p>
+      <w:pPr>
+        <w:pStyle w:val="ListParagraph"/>
+        <w:numPr>
+          <w:ilvl w:val="0"/>
+          <w:numId w:val="1"/>
+        </w:numPr>
+        <w:rPr>
+          <w:rFonts w:cstheme="minorHAnsi"/>
+          <w:sz w:val="40"/>
+          <w:szCs w:val="40"/>
+        </w:rPr>
+      </w:pPr>
+      <w:r>
+        <w:rPr>
+          <w:rFonts w:cstheme="minorHAnsi"/>
+          <w:sz w:val="40"/>
+          <w:szCs w:val="40"/>
+        </w:rPr>
+        <w:t xml:space="preserve">Changes between what we have locally and what is on github. </w:t>
+      </w:r>
+    </w:p>
+    <w:p>
+      <w:pPr>
+        <w:rPr>
+          <w:rFonts w:cstheme="minorHAnsi"/>
+          <w:sz w:val="40"/>
+          <w:szCs w:val="40"/>
+        </w:rPr>
+      </w:pPr>
+      <w:r>
+        <w:rPr>
+          <w:rFonts w:cstheme="minorHAnsi"/>
+          <w:sz w:val="40"/>
+          <w:szCs w:val="40"/>
+        </w:rPr>
+        <w:t>Ye command git diff repository ko kuch ni krti.</w:t>
+      </w:r>
+    </w:p>
+    <w:p>
+      <w:pPr>
+        <w:pStyle w:val="ListParagraph"/>
+        <w:numPr>
+          <w:ilvl w:val="0"/>
+          <w:numId w:val="2"/>
+        </w:numPr>
+        <w:rPr>
+          <w:rFonts w:cstheme="minorHAnsi"/>
+          <w:sz w:val="40"/>
+          <w:szCs w:val="40"/>
+        </w:rPr>
+      </w:pPr>
+      <w:r>
+        <w:rPr>
+          <w:rFonts w:cstheme="minorHAnsi"/>
+          <w:sz w:val="40"/>
+          <w:szCs w:val="40"/>
+        </w:rPr>
+        <w:t>Git diff : ye likhne se wo sari changes khul k samny aa jiengi jo abhi tak stage ni hui mtlb abhi tk apne unhy git add ni kia</w:t>
+      </w:r>
+      <w:r>
+        <w:rPr>
+          <w:rFonts w:cstheme="minorHAnsi"/>
+          <w:sz w:val="40"/>
+          <w:szCs w:val="40"/>
+        </w:rPr>
+        <w:t>.</w:t>
+      </w:r>
+      <w:r>
+        <w:rPr>
+          <w:rFonts w:cstheme="minorHAnsi"/>
+          <w:sz w:val="40"/>
+          <w:szCs w:val="40"/>
+        </w:rPr>
+        <w:t xml:space="preserve"> Abhi jo mny changes kiye hein is se pehle meri files kis halat me thi.</w:t>
+      </w:r>
+    </w:p>
+    <w:p>
+      <w:pPr>
+        <w:rPr>
+          <w:rFonts w:cstheme="minorHAnsi"/>
+          <w:sz w:val="40"/>
+          <w:szCs w:val="40"/>
+        </w:rPr>
+      </w:pPr>
+    </w:p>
+    <w:p>
+      <w:pPr>
+        <w:rPr>
+          <w:rFonts w:cstheme="minorHAnsi"/>
+          <w:b/>
+          <w:bCs/>
+          <w:sz w:val="40"/>
+          <w:szCs w:val="40"/>
+        </w:rPr>
+      </w:pPr>
+    </w:p>
+    <w:p>
+      <w:pPr>
+        <w:rPr>
+          <w:rFonts w:cstheme="minorHAnsi"/>
+          <w:b/>
+          <w:bCs/>
+          <w:sz w:val="40"/>
+          <w:szCs w:val="40"/>
+        </w:rPr>
+      </w:pPr>
+      <w:r>
+        <w:rPr>
+          <w:rFonts w:cstheme="minorHAnsi"/>
+          <w:b/>
+          <w:bCs/>
+          <w:sz w:val="40"/>
+          <w:szCs w:val="40"/>
+        </w:rPr>
+        <w:lastRenderedPageBreak/>
+        <w:t>Reading Git Diff Output:</w:t>
+      </w:r>
+    </w:p>
+    <w:p>
+      <w:pPr>
+        <w:rPr>
+          <w:rFonts w:cstheme="minorHAnsi"/>
+          <w:sz w:val="40"/>
+          <w:szCs w:val="40"/>
+        </w:rPr>
+      </w:pPr>
+      <w:r>
+        <w:rPr>
+          <w:rFonts w:cstheme="minorHAnsi"/>
+          <w:sz w:val="40"/>
+          <w:szCs w:val="40"/>
+        </w:rPr>
+        <w:t>Watch Slides.</w:t>
+      </w:r>
+    </w:p>
+    <w:p>
+      <w:pPr>
+        <w:pStyle w:val="ListParagraph"/>
+        <w:numPr>
+          <w:ilvl w:val="0"/>
+          <w:numId w:val="2"/>
+        </w:numPr>
+        <w:rPr>
+          <w:rFonts w:cstheme="minorHAnsi"/>
+          <w:b/>
+          <w:bCs/>
+          <w:sz w:val="40"/>
+          <w:szCs w:val="40"/>
+        </w:rPr>
+      </w:pPr>
+      <w:r>
+        <w:rPr>
+          <w:rFonts w:cstheme="minorHAnsi"/>
+          <w:b/>
+          <w:bCs/>
+          <w:sz w:val="40"/>
+          <w:szCs w:val="40"/>
+        </w:rPr>
+        <w:t xml:space="preserve">Git diff HEAD : </w:t>
+      </w:r>
+      <w:r>
+        <w:rPr>
+          <w:rFonts w:cstheme="minorHAnsi"/>
+          <w:sz w:val="40"/>
+          <w:szCs w:val="40"/>
+        </w:rPr>
+        <w:t>Ye command stage or unstage dono changes ko list krti hy HEAD tak jitney b commits kiye hoty hein waha tk.</w:t>
+      </w:r>
+      <w:r>
+        <w:rPr>
+          <w:rFonts w:cstheme="minorHAnsi"/>
+          <w:sz w:val="40"/>
+          <w:szCs w:val="40"/>
+        </w:rPr>
+        <w:t xml:space="preserve"> Anything new in the working directory since HEAD.</w:t>
+      </w:r>
+      <w:r>
+        <w:rPr>
+          <w:rFonts w:cstheme="minorHAnsi"/>
+          <w:sz w:val="40"/>
+          <w:szCs w:val="40"/>
+        </w:rPr>
+        <w:t xml:space="preserve"> Last commit jb kia tha meny tab meri file ya files kis halt me thi or ab kya hy.</w:t>
+      </w:r>
+    </w:p>
+    <w:p>
+      <w:pPr>
+        <w:pStyle w:val="ListParagraph"/>
+        <w:numPr>
+          <w:ilvl w:val="0"/>
+          <w:numId w:val="2"/>
+        </w:numPr>
+        <w:rPr>
+          <w:rFonts w:cstheme="minorHAnsi"/>
+          <w:b/>
+          <w:bCs/>
+          <w:sz w:val="40"/>
+          <w:szCs w:val="40"/>
+        </w:rPr>
+      </w:pPr>
+      <w:r>
+        <w:rPr>
+          <w:rFonts w:cstheme="minorHAnsi"/>
+          <w:b/>
+          <w:bCs/>
+          <w:sz w:val="40"/>
+          <w:szCs w:val="40"/>
+        </w:rPr>
+        <w:t>Git diff –staged</w:t>
+      </w:r>
+      <w:r>
+        <w:rPr>
+          <w:rFonts w:cstheme="minorHAnsi"/>
+          <w:b/>
+          <w:bCs/>
+          <w:sz w:val="40"/>
+          <w:szCs w:val="40"/>
+        </w:rPr>
+        <w:t xml:space="preserve"> , --cached</w:t>
+      </w:r>
+      <w:r>
+        <w:rPr>
+          <w:rFonts w:cstheme="minorHAnsi"/>
+          <w:b/>
+          <w:bCs/>
+          <w:sz w:val="40"/>
+          <w:szCs w:val="40"/>
+        </w:rPr>
+        <w:t>:</w:t>
+      </w:r>
+      <w:r>
+        <w:rPr>
+          <w:rFonts w:cstheme="minorHAnsi"/>
+          <w:b/>
+          <w:bCs/>
+          <w:sz w:val="40"/>
+          <w:szCs w:val="40"/>
+        </w:rPr>
+        <w:t xml:space="preserve"> </w:t>
+      </w:r>
+      <w:r>
+        <w:rPr>
+          <w:rFonts w:cstheme="minorHAnsi"/>
+          <w:sz w:val="40"/>
+          <w:szCs w:val="40"/>
+        </w:rPr>
+        <w:t>ye command humy bas wo changes show krti hy jo stage ho chuki hein.</w:t>
+      </w:r>
+      <w:r>
+        <w:rPr>
+          <w:rFonts w:cstheme="minorHAnsi"/>
+          <w:b/>
+          <w:bCs/>
+          <w:sz w:val="40"/>
+          <w:szCs w:val="40"/>
+        </w:rPr>
+        <w:t xml:space="preserve"> </w:t>
+      </w:r>
+      <w:r>
+        <w:rPr>
+          <w:rFonts w:cstheme="minorHAnsi"/>
+          <w:sz w:val="40"/>
+          <w:szCs w:val="40"/>
+        </w:rPr>
+        <w:t>Kya difference hy mere last commit or mere staging area mein.</w:t>
+      </w:r>
+      <w:r>
+        <w:rPr>
+          <w:rFonts w:cstheme="minorHAnsi"/>
+          <w:sz w:val="40"/>
+          <w:szCs w:val="40"/>
+        </w:rPr>
+        <w:t xml:space="preserve"> Last commit k wqt apki files kis halat me thi or ab jo files stage krdi hein unme or last commit wali files me kya frk hy.</w:t>
+      </w:r>
+    </w:p>
+    <w:p>
+      <w:pPr>
+        <w:rPr>
+          <w:rFonts w:cstheme="minorHAnsi"/>
+          <w:b/>
+          <w:bCs/>
+          <w:sz w:val="40"/>
+          <w:szCs w:val="40"/>
+        </w:rPr>
+      </w:pPr>
+      <w:r>
+        <w:rPr>
+          <w:rFonts w:cstheme="minorHAnsi"/>
+          <w:b/>
+          <w:bCs/>
+          <w:sz w:val="40"/>
+          <w:szCs w:val="40"/>
+        </w:rPr>
+        <w:t>Diffing Specific Files:</w:t>
+      </w:r>
+    </w:p>
+    <w:p>
+      <w:pPr>
+        <w:pStyle w:val="ListParagraph"/>
+        <w:numPr>
+          <w:ilvl w:val="0"/>
+          <w:numId w:val="2"/>
+        </w:numPr>
+        <w:rPr>
+          <w:rFonts w:cstheme="minorHAnsi"/>
+          <w:sz w:val="40"/>
+          <w:szCs w:val="40"/>
+        </w:rPr>
+      </w:pPr>
+      <w:r>
+        <w:rPr>
+          <w:rFonts w:cstheme="minorHAnsi"/>
+          <w:sz w:val="40"/>
+          <w:szCs w:val="40"/>
+        </w:rPr>
+        <w:t>Git diff HEAD [FILE-NAME] [FILENAME IF MULTIPLE]</w:t>
+      </w:r>
+    </w:p>
+    <w:p>
+      <w:pPr>
+        <w:pStyle w:val="ListParagraph"/>
+        <w:numPr>
+          <w:ilvl w:val="0"/>
+          <w:numId w:val="2"/>
+        </w:numPr>
+        <w:rPr>
+          <w:rFonts w:cstheme="minorHAnsi"/>
+          <w:sz w:val="40"/>
+          <w:szCs w:val="40"/>
+        </w:rPr>
+      </w:pPr>
+      <w:r>
+        <w:rPr>
+          <w:rFonts w:cstheme="minorHAnsi"/>
+          <w:sz w:val="40"/>
+          <w:szCs w:val="40"/>
+        </w:rPr>
+        <w:t>Git diff [filename]</w:t>
+      </w:r>
+    </w:p>
+    <w:p>
+      <w:pPr>
+        <w:pStyle w:val="ListParagraph"/>
+        <w:numPr>
+          <w:ilvl w:val="0"/>
+          <w:numId w:val="2"/>
+        </w:numPr>
+        <w:rPr>
+          <w:rFonts w:cstheme="minorHAnsi"/>
+          <w:sz w:val="40"/>
+          <w:szCs w:val="40"/>
+        </w:rPr>
+      </w:pPr>
+      <w:r>
+        <w:rPr>
+          <w:rFonts w:cstheme="minorHAnsi"/>
+          <w:sz w:val="40"/>
+          <w:szCs w:val="40"/>
+        </w:rPr>
+        <w:t>Git diff –stage [filename]</w:t>
+      </w:r>
+    </w:p>
+    <w:p>
+      <w:pPr>
+        <w:rPr>
+          <w:rFonts w:cstheme="minorHAnsi"/>
+          <w:b/>
+          <w:bCs/>
+          <w:sz w:val="40"/>
+          <w:szCs w:val="40"/>
+        </w:rPr>
+      </w:pPr>
+      <w:r>
+        <w:rPr>
+          <w:rFonts w:cstheme="minorHAnsi"/>
+          <w:b/>
+          <w:bCs/>
+          <w:sz w:val="40"/>
+          <w:szCs w:val="40"/>
+        </w:rPr>
+        <w:t>Diffing Branches:</w:t>
+      </w:r>
+    </w:p>
+    <w:p>
+      <w:pPr>
+        <w:pStyle w:val="ListParagraph"/>
+        <w:numPr>
+          <w:ilvl w:val="0"/>
+          <w:numId w:val="2"/>
+        </w:numPr>
+        <w:rPr>
+          <w:rFonts w:cstheme="minorHAnsi"/>
+          <w:sz w:val="40"/>
+          <w:szCs w:val="40"/>
+        </w:rPr>
+      </w:pPr>
+      <w:r>
+        <w:rPr>
+          <w:rFonts w:cstheme="minorHAnsi"/>
+          <w:sz w:val="40"/>
+          <w:szCs w:val="40"/>
+        </w:rPr>
+        <w:t>Git diff branch1name..branch2name : order matters</w:t>
+      </w:r>
+    </w:p>
+    <w:p>
+      <w:pPr>
+        <w:rPr>
+          <w:rFonts w:cstheme="minorHAnsi"/>
+          <w:b/>
+          <w:bCs/>
+          <w:sz w:val="40"/>
+          <w:szCs w:val="40"/>
+        </w:rPr>
+      </w:pPr>
+      <w:r>
+        <w:rPr>
+          <w:rFonts w:cstheme="minorHAnsi"/>
+          <w:b/>
+          <w:bCs/>
+          <w:sz w:val="40"/>
+          <w:szCs w:val="40"/>
+        </w:rPr>
+        <w:lastRenderedPageBreak/>
+        <w:t>Comparing Commits:</w:t>
+      </w:r>
+    </w:p>
+    <w:p>
+      <w:pPr>
+        <w:pStyle w:val="ListParagraph"/>
+        <w:numPr>
+          <w:ilvl w:val="0"/>
+          <w:numId w:val="2"/>
+        </w:numPr>
+        <w:rPr>
+          <w:rFonts w:cstheme="minorHAnsi"/>
+          <w:sz w:val="40"/>
+          <w:szCs w:val="40"/>
+        </w:rPr>
+      </w:pPr>
+      <w:r>
+        <w:rPr>
+          <w:rFonts w:cstheme="minorHAnsi"/>
+          <w:sz w:val="40"/>
+          <w:szCs w:val="40"/>
+        </w:rPr>
+        <w:t>Git diff commit1..commit2 : order matters</w:t>
+      </w:r>
       <w:bookmarkStart w:id="0" w:name="_GoBack"/>
       <w:bookmarkEnd w:id="0"/>
+    </w:p>
+    <w:p>
+      <w:pPr>
+        <w:rPr>
+          <w:rFonts w:cstheme="minorHAnsi"/>
+          <w:b/>
+          <w:bCs/>
+          <w:sz w:val="40"/>
+          <w:szCs w:val="40"/>
+        </w:rPr>
+      </w:pPr>
+    </w:p>
+    <w:p>
+      <w:pPr>
+        <w:rPr>
+          <w:rFonts w:cstheme="minorHAnsi"/>
+          <w:sz w:val="40"/>
+          <w:szCs w:val="40"/>
+        </w:rPr>
+      </w:pPr>
     </w:p>
     <w:sectPr>
       <w:pgSz w:w="12240" w:h="15840"/>
@@ -44,6 +641,219 @@
     </w:sectPr>
   </w:body>
 </w:document>
+</file>
+
+<file path=word/numbering.xml><?xml version="1.0" encoding="utf-8"?>
+<w:numbering xmlns:wpc="http://schemas.microsoft.com/office/word/2010/wordprocessingCanvas" xmlns:cx="http://schemas.microsoft.com/office/drawing/2014/chartex" xmlns:cx1="http://schemas.microsoft.com/office/drawing/2015/9/8/chartex" xmlns:cx2="http://schemas.microsoft.com/office/drawing/2015/10/21/chartex" xmlns:cx3="http://schemas.microsoft.com/office/drawing/2016/5/9/chartex" xmlns:cx4="http://schemas.microsoft.com/office/drawing/2016/5/10/chartex" xmlns:cx5="http://schemas.microsoft.com/office/drawing/2016/5/11/chartex" xmlns:cx6="http://schemas.microsoft.com/office/drawing/2016/5/12/chartex" xmlns:cx7="http://schemas.microsoft.com/office/drawing/2016/5/13/chartex" xmlns:cx8="http://schemas.microsoft.com/office/drawing/2016/5/14/chartex" xmlns:mc="http://schemas.openxmlformats.org/markup-compatibility/2006" xmlns:aink="http://schemas.microsoft.com/office/drawing/2016/ink" xmlns:am3d="http://schemas.microsoft.com/office/drawing/2017/model3d" xmlns:o="urn:schemas-microsoft-com:office:office" xmlns:r="http://schemas.openxmlformats.org/officeDocument/2006/relationships" xmlns:m="http://schemas.openxmlformats.org/officeDocument/2006/math" xmlns:v="urn:schemas-microsoft-com:vml" xmlns:wp14="http://schemas.microsoft.com/office/word/2010/wordprocessingDrawing" xmlns:wp="http://schemas.openxmlformats.org/drawingml/2006/wordprocessingDrawing" xmlns:w10="urn:schemas-microsoft-com:office:word" xmlns:w="http://schemas.openxmlformats.org/wordprocessingml/2006/main" xmlns:w14="http://schemas.microsoft.com/office/word/2010/wordml" xmlns:w15="http://schemas.microsoft.com/office/word/2012/wordml" xmlns:w16cex="http://schemas.microsoft.com/office/word/2018/wordml/cex" xmlns:w16cid="http://schemas.microsoft.com/office/word/2016/wordml/cid" xmlns:w16="http://schemas.microsoft.com/office/word/2018/wordml" xmlns:w16se="http://schemas.microsoft.com/office/word/2015/wordml/symex" xmlns:wpg="http://schemas.microsoft.com/office/word/2010/wordprocessingGroup" xmlns:wpi="http://schemas.microsoft.com/office/word/2010/wordprocessingInk" xmlns:wne="http://schemas.microsoft.com/office/word/2006/wordml" xmlns:wps="http://schemas.microsoft.com/office/word/2010/wordprocessingShape" mc:Ignorable="w14 w15 w16se w16cid w16 w16cex wp14">
+  <w:abstractNum w:abstractNumId="0" w15:restartNumberingAfterBreak="0">
+    <w:nsid w:val="40CF190D"/>
+    <w:multiLevelType w:val="hybridMultilevel"/>
+    <w:tmpl w:val="5E3456C0"/>
+    <w:lvl w:ilvl="0" w:tplc="B00A0208">
+      <w:start w:val="1"/>
+      <w:numFmt w:val="bullet"/>
+      <w:lvlText w:val=""/>
+      <w:lvlJc w:val="left"/>
+      <w:pPr>
+        <w:ind w:left="750" w:hanging="390"/>
+      </w:pPr>
+      <w:rPr>
+        <w:rFonts w:ascii="Wingdings" w:eastAsiaTheme="minorHAnsi" w:hAnsi="Wingdings" w:cstheme="minorHAnsi" w:hint="default"/>
+      </w:rPr>
+    </w:lvl>
+    <w:lvl w:ilvl="1" w:tplc="04090003" w:tentative="1">
+      <w:start w:val="1"/>
+      <w:numFmt w:val="bullet"/>
+      <w:lvlText w:val="o"/>
+      <w:lvlJc w:val="left"/>
+      <w:pPr>
+        <w:ind w:left="1440" w:hanging="360"/>
+      </w:pPr>
+      <w:rPr>
+        <w:rFonts w:ascii="Courier New" w:hAnsi="Courier New" w:cs="Courier New" w:hint="default"/>
+      </w:rPr>
+    </w:lvl>
+    <w:lvl w:ilvl="2" w:tplc="04090005" w:tentative="1">
+      <w:start w:val="1"/>
+      <w:numFmt w:val="bullet"/>
+      <w:lvlText w:val=""/>
+      <w:lvlJc w:val="left"/>
+      <w:pPr>
+        <w:ind w:left="2160" w:hanging="360"/>
+      </w:pPr>
+      <w:rPr>
+        <w:rFonts w:ascii="Wingdings" w:hAnsi="Wingdings" w:hint="default"/>
+      </w:rPr>
+    </w:lvl>
+    <w:lvl w:ilvl="3" w:tplc="04090001" w:tentative="1">
+      <w:start w:val="1"/>
+      <w:numFmt w:val="bullet"/>
+      <w:lvlText w:val=""/>
+      <w:lvlJc w:val="left"/>
+      <w:pPr>
+        <w:ind w:left="2880" w:hanging="360"/>
+      </w:pPr>
+      <w:rPr>
+        <w:rFonts w:ascii="Symbol" w:hAnsi="Symbol" w:hint="default"/>
+      </w:rPr>
+    </w:lvl>
+    <w:lvl w:ilvl="4" w:tplc="04090003" w:tentative="1">
+      <w:start w:val="1"/>
+      <w:numFmt w:val="bullet"/>
+      <w:lvlText w:val="o"/>
+      <w:lvlJc w:val="left"/>
+      <w:pPr>
+        <w:ind w:left="3600" w:hanging="360"/>
+      </w:pPr>
+      <w:rPr>
+        <w:rFonts w:ascii="Courier New" w:hAnsi="Courier New" w:cs="Courier New" w:hint="default"/>
+      </w:rPr>
+    </w:lvl>
+    <w:lvl w:ilvl="5" w:tplc="04090005" w:tentative="1">
+      <w:start w:val="1"/>
+      <w:numFmt w:val="bullet"/>
+      <w:lvlText w:val=""/>
+      <w:lvlJc w:val="left"/>
+      <w:pPr>
+        <w:ind w:left="4320" w:hanging="360"/>
+      </w:pPr>
+      <w:rPr>
+        <w:rFonts w:ascii="Wingdings" w:hAnsi="Wingdings" w:hint="default"/>
+      </w:rPr>
+    </w:lvl>
+    <w:lvl w:ilvl="6" w:tplc="04090001" w:tentative="1">
+      <w:start w:val="1"/>
+      <w:numFmt w:val="bullet"/>
+      <w:lvlText w:val=""/>
+      <w:lvlJc w:val="left"/>
+      <w:pPr>
+        <w:ind w:left="5040" w:hanging="360"/>
+      </w:pPr>
+      <w:rPr>
+        <w:rFonts w:ascii="Symbol" w:hAnsi="Symbol" w:hint="default"/>
+      </w:rPr>
+    </w:lvl>
+    <w:lvl w:ilvl="7" w:tplc="04090003" w:tentative="1">
+      <w:start w:val="1"/>
+      <w:numFmt w:val="bullet"/>
+      <w:lvlText w:val="o"/>
+      <w:lvlJc w:val="left"/>
+      <w:pPr>
+        <w:ind w:left="5760" w:hanging="360"/>
+      </w:pPr>
+      <w:rPr>
+        <w:rFonts w:ascii="Courier New" w:hAnsi="Courier New" w:cs="Courier New" w:hint="default"/>
+      </w:rPr>
+    </w:lvl>
+    <w:lvl w:ilvl="8" w:tplc="04090005" w:tentative="1">
+      <w:start w:val="1"/>
+      <w:numFmt w:val="bullet"/>
+      <w:lvlText w:val=""/>
+      <w:lvlJc w:val="left"/>
+      <w:pPr>
+        <w:ind w:left="6480" w:hanging="360"/>
+      </w:pPr>
+      <w:rPr>
+        <w:rFonts w:ascii="Wingdings" w:hAnsi="Wingdings" w:hint="default"/>
+      </w:rPr>
+    </w:lvl>
+  </w:abstractNum>
+  <w:abstractNum w:abstractNumId="1" w15:restartNumberingAfterBreak="0">
+    <w:nsid w:val="6808403F"/>
+    <w:multiLevelType w:val="hybridMultilevel"/>
+    <w:tmpl w:val="B846D9F8"/>
+    <w:lvl w:ilvl="0" w:tplc="0409000F">
+      <w:start w:val="1"/>
+      <w:numFmt w:val="decimal"/>
+      <w:lvlText w:val="%1."/>
+      <w:lvlJc w:val="left"/>
+      <w:pPr>
+        <w:ind w:left="720" w:hanging="360"/>
+      </w:pPr>
+      <w:rPr>
+        <w:rFonts w:hint="default"/>
+      </w:rPr>
+    </w:lvl>
+    <w:lvl w:ilvl="1" w:tplc="04090019" w:tentative="1">
+      <w:start w:val="1"/>
+      <w:numFmt w:val="lowerLetter"/>
+      <w:lvlText w:val="%2."/>
+      <w:lvlJc w:val="left"/>
+      <w:pPr>
+        <w:ind w:left="1440" w:hanging="360"/>
+      </w:pPr>
+    </w:lvl>
+    <w:lvl w:ilvl="2" w:tplc="0409001B" w:tentative="1">
+      <w:start w:val="1"/>
+      <w:numFmt w:val="lowerRoman"/>
+      <w:lvlText w:val="%3."/>
+      <w:lvlJc w:val="right"/>
+      <w:pPr>
+        <w:ind w:left="2160" w:hanging="180"/>
+      </w:pPr>
+    </w:lvl>
+    <w:lvl w:ilvl="3" w:tplc="0409000F" w:tentative="1">
+      <w:start w:val="1"/>
+      <w:numFmt w:val="decimal"/>
+      <w:lvlText w:val="%4."/>
+      <w:lvlJc w:val="left"/>
+      <w:pPr>
+        <w:ind w:left="2880" w:hanging="360"/>
+      </w:pPr>
+    </w:lvl>
+    <w:lvl w:ilvl="4" w:tplc="04090019" w:tentative="1">
+      <w:start w:val="1"/>
+      <w:numFmt w:val="lowerLetter"/>
+      <w:lvlText w:val="%5."/>
+      <w:lvlJc w:val="left"/>
+      <w:pPr>
+        <w:ind w:left="3600" w:hanging="360"/>
+      </w:pPr>
+    </w:lvl>
+    <w:lvl w:ilvl="5" w:tplc="0409001B" w:tentative="1">
+      <w:start w:val="1"/>
+      <w:numFmt w:val="lowerRoman"/>
+      <w:lvlText w:val="%6."/>
+      <w:lvlJc w:val="right"/>
+      <w:pPr>
+        <w:ind w:left="4320" w:hanging="180"/>
+      </w:pPr>
+    </w:lvl>
+    <w:lvl w:ilvl="6" w:tplc="0409000F" w:tentative="1">
+      <w:start w:val="1"/>
+      <w:numFmt w:val="decimal"/>
+      <w:lvlText w:val="%7."/>
+      <w:lvlJc w:val="left"/>
+      <w:pPr>
+        <w:ind w:left="5040" w:hanging="360"/>
+      </w:pPr>
+    </w:lvl>
+    <w:lvl w:ilvl="7" w:tplc="04090019" w:tentative="1">
+      <w:start w:val="1"/>
+      <w:numFmt w:val="lowerLetter"/>
+      <w:lvlText w:val="%8."/>
+      <w:lvlJc w:val="left"/>
+      <w:pPr>
+        <w:ind w:left="5760" w:hanging="360"/>
+      </w:pPr>
+    </w:lvl>
+    <w:lvl w:ilvl="8" w:tplc="0409001B" w:tentative="1">
+      <w:start w:val="1"/>
+      <w:numFmt w:val="lowerRoman"/>
+      <w:lvlText w:val="%9."/>
+      <w:lvlJc w:val="right"/>
+      <w:pPr>
+        <w:ind w:left="6480" w:hanging="180"/>
+      </w:pPr>
+    </w:lvl>
+  </w:abstractNum>
+  <w:num w:numId="1">
+    <w:abstractNumId w:val="1"/>
+  </w:num>
+  <w:num w:numId="2">
+    <w:abstractNumId w:val="0"/>
+  </w:num>
+</w:numbering>
 </file>
 
 <file path=word/styles.xml><?xml version="1.0" encoding="utf-8"?>
@@ -472,6 +1282,17 @@
     <w:semiHidden/>
     <w:unhideWhenUsed/>
   </w:style>
+  <w:style w:type="paragraph" w:styleId="ListParagraph">
+    <w:name w:val="List Paragraph"/>
+    <w:basedOn w:val="Normal"/>
+    <w:uiPriority w:val="34"/>
+    <w:qFormat/>
+    <w:rsid w:val="00F2581B"/>
+    <w:pPr>
+      <w:ind w:left="720"/>
+      <w:contextualSpacing/>
+    </w:pPr>
+  </w:style>
 </w:styles>
 </file>
 

</xml_diff>